<commit_message>
Documentation updates; now ignoring all not implemented html tags
</commit_message>
<xml_diff>
--- a/doc/Követelményspecifikáció_TG__DB_KM_SK_IR111.docx
+++ b/doc/Követelményspecifikáció_TG__DB_KM_SK_IR111.docx
@@ -873,7 +873,14 @@
           <w:sz w:val="28"/>
           <w:szCs w:val="28"/>
         </w:rPr>
-        <w:t>Title</w:t>
+        <w:t>t</w:t>
+      </w:r>
+      <w:r>
+        <w:rPr>
+          <w:sz w:val="28"/>
+          <w:szCs w:val="28"/>
+        </w:rPr>
+        <w:t>itle</w:t>
       </w:r>
       <w:proofErr w:type="spellEnd"/>
       <w:proofErr w:type="gramStart"/>
@@ -910,7 +917,14 @@
           <w:sz w:val="28"/>
           <w:szCs w:val="28"/>
         </w:rPr>
-        <w:t>&lt;H1</w:t>
+        <w:t>&lt;h</w:t>
+      </w:r>
+      <w:r>
+        <w:rPr>
+          <w:sz w:val="28"/>
+          <w:szCs w:val="28"/>
+        </w:rPr>
+        <w:t>1</w:t>
       </w:r>
       <w:proofErr w:type="gramStart"/>
       <w:r>
@@ -962,17 +976,8 @@
           <w:sz w:val="28"/>
           <w:szCs w:val="28"/>
         </w:rPr>
-        <w:t>&lt;H2&gt; &lt;H</w:t>
-      </w:r>
-      <w:proofErr w:type="gramStart"/>
-      <w:r>
-        <w:rPr>
-          <w:sz w:val="28"/>
-          <w:szCs w:val="28"/>
-        </w:rPr>
-        <w:t>…:</w:t>
-      </w:r>
-      <w:proofErr w:type="gramEnd"/>
+        <w:t>&lt;h2&gt; &lt;h3&gt;…</w:t>
+      </w:r>
       <w:r>
         <w:rPr>
           <w:sz w:val="28"/>
@@ -987,6 +992,8 @@
         </w:rPr>
         <w:t xml:space="preserve">, </w:t>
       </w:r>
+      <w:bookmarkStart w:id="0" w:name="_GoBack"/>
+      <w:bookmarkEnd w:id="0"/>
     </w:p>
     <w:p>
       <w:pPr>
@@ -1157,7 +1164,23 @@
           <w:sz w:val="28"/>
           <w:szCs w:val="28"/>
         </w:rPr>
-        <w:t xml:space="preserve"> a  típusok megadhatók a kódban, fordításonként</w:t>
+        <w:t xml:space="preserve"> </w:t>
+      </w:r>
+      <w:proofErr w:type="gramStart"/>
+      <w:r>
+        <w:rPr>
+          <w:sz w:val="28"/>
+          <w:szCs w:val="28"/>
+        </w:rPr>
+        <w:t>a  típusok</w:t>
+      </w:r>
+      <w:proofErr w:type="gramEnd"/>
+      <w:r>
+        <w:rPr>
+          <w:sz w:val="28"/>
+          <w:szCs w:val="28"/>
+        </w:rPr>
+        <w:t xml:space="preserve"> megadhatók a kódban, fordításonként</w:t>
       </w:r>
       <w:r>
         <w:rPr>
@@ -1355,8 +1378,6 @@
         </w:rPr>
         <w:t>a</w:t>
       </w:r>
-      <w:bookmarkStart w:id="0" w:name="_GoBack"/>
-      <w:bookmarkEnd w:id="0"/>
       <w:r>
         <w:rPr>
           <w:sz w:val="28"/>

</xml_diff>